<commit_message>
Added some usage details to report.
</commit_message>
<xml_diff>
--- a/docs/report.docx
+++ b/docs/report.docx
@@ -745,14 +745,16 @@
           <w:sz w:val="24"/>
           <w:szCs w:val="24"/>
         </w:rPr>
-        <w:t>he current project runs</w:t>
-      </w:r>
-      <w:r>
-        <w:rPr>
-          <w:sz w:val="24"/>
-          <w:szCs w:val="24"/>
-        </w:rPr>
-        <w:t xml:space="preserve"> but does not meet requirements. In particular, the following areas are still being developed:</w:t>
+        <w:t xml:space="preserve">hat said, even though the project runs it does </w:t>
+      </w:r>
+      <w:bookmarkStart w:id="0" w:name="_GoBack"/>
+      <w:bookmarkEnd w:id="0"/>
+      <w:r>
+        <w:rPr>
+          <w:sz w:val="24"/>
+          <w:szCs w:val="24"/>
+        </w:rPr>
+        <w:t>not meet requirements. In particular, the following areas are still being developed:</w:t>
       </w:r>
     </w:p>
     <w:tbl>
@@ -1027,8 +1029,6 @@
               </w:rPr>
               <w:t>over 98</w:t>
             </w:r>
-            <w:bookmarkStart w:id="0" w:name="_GoBack"/>
-            <w:bookmarkEnd w:id="0"/>
             <w:r>
               <w:rPr>
                 <w:sz w:val="24"/>
@@ -1236,6 +1236,13 @@
         </w:rPr>
         <w:t>, 2016.</w:t>
       </w:r>
+      <w:r>
+        <w:rPr>
+          <w:sz w:val="24"/>
+          <w:szCs w:val="24"/>
+        </w:rPr>
+        <w:br/>
+      </w:r>
     </w:p>
     <w:p>
       <w:pPr>
@@ -1244,6 +1251,30 @@
           <w:szCs w:val="24"/>
         </w:rPr>
       </w:pPr>
+      <w:r>
+        <w:rPr>
+          <w:sz w:val="24"/>
+          <w:szCs w:val="24"/>
+        </w:rPr>
+        <w:t xml:space="preserve">The code for this project is available at </w:t>
+      </w:r>
+      <w:hyperlink r:id="rId8" w:history="1">
+        <w:r>
+          <w:rPr>
+            <w:rStyle w:val="Hyperlink"/>
+            <w:sz w:val="24"/>
+            <w:szCs w:val="24"/>
+          </w:rPr>
+          <w:t>https://github.com/kzh4ng/CS1671-Final_Project</w:t>
+        </w:r>
+      </w:hyperlink>
+      <w:r>
+        <w:rPr>
+          <w:sz w:val="24"/>
+          <w:szCs w:val="24"/>
+        </w:rPr>
+        <w:t>. The file under test is logreg.py, and the test suite file is test_logreg.py. The documents (this report) are in the docs folder.</w:t>
+      </w:r>
     </w:p>
     <w:p>
       <w:pPr>
@@ -1252,30 +1283,46 @@
           <w:szCs w:val="24"/>
         </w:rPr>
       </w:pPr>
-    </w:p>
-    <w:p>
-      <w:pPr>
-        <w:rPr>
-          <w:sz w:val="24"/>
-          <w:szCs w:val="24"/>
-        </w:rPr>
-      </w:pPr>
-    </w:p>
-    <w:p>
-      <w:pPr>
-        <w:rPr>
-          <w:sz w:val="24"/>
-          <w:szCs w:val="24"/>
-        </w:rPr>
-      </w:pPr>
-    </w:p>
-    <w:p>
-      <w:pPr>
-        <w:rPr>
-          <w:sz w:val="24"/>
-          <w:szCs w:val="24"/>
-        </w:rPr>
-      </w:pPr>
+      <w:r>
+        <w:rPr>
+          <w:b/>
+          <w:sz w:val="24"/>
+          <w:szCs w:val="24"/>
+        </w:rPr>
+        <w:t>Note:</w:t>
+      </w:r>
+      <w:r>
+        <w:rPr>
+          <w:sz w:val="24"/>
+          <w:szCs w:val="24"/>
+        </w:rPr>
+        <w:t xml:space="preserve"> This project uses a series of python packages that each have their own required dependencies. We have found the easiest way to obtain all the necessary packages is to use the Anaconda python environment, which comes with the packages we use (NLTK, SKLearn) as well as many other machine learning, language parsing, and other scientific packages. Anaconda is </w:t>
+      </w:r>
+      <w:r>
+        <w:rPr>
+          <w:sz w:val="24"/>
+          <w:szCs w:val="24"/>
+        </w:rPr>
+        <w:lastRenderedPageBreak/>
+        <w:t xml:space="preserve">available at </w:t>
+      </w:r>
+      <w:hyperlink r:id="rId9" w:history="1">
+        <w:r>
+          <w:rPr>
+            <w:rStyle w:val="Hyperlink"/>
+            <w:sz w:val="24"/>
+            <w:szCs w:val="24"/>
+          </w:rPr>
+          <w:t>https://www.continuum.io/downloads</w:t>
+        </w:r>
+      </w:hyperlink>
+      <w:r>
+        <w:rPr>
+          <w:sz w:val="24"/>
+          <w:szCs w:val="24"/>
+        </w:rPr>
+        <w:t xml:space="preserve"> and should be supported on every major operating system. </w:t>
+      </w:r>
     </w:p>
     <w:p>
       <w:pPr>
@@ -1290,7 +1337,6 @@
         <w:pStyle w:val="Heading1"/>
       </w:pPr>
       <w:r>
-        <w:lastRenderedPageBreak/>
         <w:t>Tests and Coverage for logreg.py</w:t>
       </w:r>
     </w:p>
@@ -1317,7 +1363,7 @@
                     <pic:cNvPicPr/>
                   </pic:nvPicPr>
                   <pic:blipFill>
-                    <a:blip r:embed="rId8">
+                    <a:blip r:embed="rId10">
                       <a:extLst>
                         <a:ext uri="{28A0092B-C50C-407E-A947-70E740481C1C}">
                           <a14:useLocalDpi xmlns:a14="http://schemas.microsoft.com/office/drawing/2010/main" val="0"/>
@@ -1354,7 +1400,7 @@
       </w:pPr>
     </w:p>
     <w:sectPr>
-      <w:headerReference w:type="default" r:id="rId9"/>
+      <w:headerReference w:type="default" r:id="rId11"/>
       <w:pgSz w:w="12240" w:h="15840"/>
       <w:pgMar w:top="1440" w:right="1440" w:bottom="1440" w:left="1440" w:header="720" w:footer="720" w:gutter="0"/>
       <w:pgNumType w:start="0"/>
@@ -2265,6 +2311,7 @@
     <w:rsid w:val="009F6C55"/>
     <w:rsid w:val="00A2065F"/>
     <w:rsid w:val="00A705B3"/>
+    <w:rsid w:val="00AA6242"/>
     <w:rsid w:val="00B1423A"/>
     <w:rsid w:val="00EC0B68"/>
   </w:rsids>
@@ -3031,7 +3078,7 @@
 </file>
 
 <file path=customXml/itemProps2.xml><?xml version="1.0" encoding="utf-8"?>
-<ds:datastoreItem xmlns:ds="http://schemas.openxmlformats.org/officeDocument/2006/customXml" ds:itemID="{1A499AE0-DD27-4F08-B622-EE13A2C97636}">
+<ds:datastoreItem xmlns:ds="http://schemas.openxmlformats.org/officeDocument/2006/customXml" ds:itemID="{C5E70C44-97BB-4027-A105-9C2218600D9D}">
   <ds:schemaRefs>
     <ds:schemaRef ds:uri="http://schemas.openxmlformats.org/officeDocument/2006/bibliography"/>
   </ds:schemaRefs>

</xml_diff>